<commit_message>
websockets backend initialized, Security Report, Shopping Cart
</commit_message>
<xml_diff>
--- a/Documentation/Test_Plan.docx
+++ b/Documentation/Test_Plan.docx
@@ -5,6 +5,7 @@
     <w:sdt>
       <w:sdtPr>
         <w:rPr>
+          <w:rFonts w:eastAsiaTheme="minorHAnsi"/>
           <w:color w:val="4472C4" w:themeColor="accent1"/>
         </w:rPr>
         <w:id w:val="-1643030040"/>
@@ -15,7 +16,6 @@
       </w:sdtPr>
       <w:sdtEndPr>
         <w:rPr>
-          <w:rFonts w:eastAsiaTheme="minorHAnsi"/>
           <w:color w:val="262626" w:themeColor="text1" w:themeTint="D9"/>
           <w:sz w:val="72"/>
           <w:szCs w:val="72"/>
@@ -4764,7 +4764,7 @@
         <w:pStyle w:val="Heading1"/>
       </w:pPr>
       <w:r>
-        <w:t>Test cases</w:t>
+        <w:t>User Acceptance Tests</w:t>
       </w:r>
     </w:p>
     <w:tbl>
@@ -5016,13 +5016,7 @@
                 <w:rPr>
                   <w:rStyle w:val="Hyperlink"/>
                 </w:rPr>
-                <w:t>imag</w:t>
-              </w:r>
-              <w:r>
-                <w:rPr>
-                  <w:rStyle w:val="Hyperlink"/>
-                </w:rPr>
-                <w:t>e</w:t>
+                <w:t>image</w:t>
               </w:r>
             </w:hyperlink>
           </w:p>
@@ -5631,13 +5625,7 @@
               <w:cnfStyle w:val="000000000000" w:firstRow="0" w:lastRow="0" w:firstColumn="0" w:lastColumn="0" w:oddVBand="0" w:evenVBand="0" w:oddHBand="0" w:evenHBand="0" w:firstRowFirstColumn="0" w:firstRowLastColumn="0" w:lastRowFirstColumn="0" w:lastRowLastColumn="0"/>
             </w:pPr>
             <w:r>
-              <w:t xml:space="preserve">Go to the website, navigate to the “series” </w:t>
-            </w:r>
-            <w:r>
-              <w:t>page,</w:t>
-            </w:r>
-            <w:r>
-              <w:t xml:space="preserve"> and then select a Series</w:t>
+              <w:t>Go to the website, navigate to the “series” page, and then select a Series</w:t>
             </w:r>
           </w:p>
         </w:tc>
@@ -5667,10 +5655,7 @@
               <w:cnfStyle w:val="000000000000" w:firstRow="0" w:lastRow="0" w:firstColumn="0" w:lastColumn="0" w:oddVBand="0" w:evenVBand="0" w:oddHBand="0" w:evenHBand="0" w:firstRowFirstColumn="0" w:firstRowLastColumn="0" w:lastRowFirstColumn="0" w:lastRowLastColumn="0"/>
             </w:pPr>
             <w:r>
-              <w:t xml:space="preserve">It will redirect you to another page </w:t>
-            </w:r>
-            <w:r>
-              <w:t>showcasing a small description of the series and displaying all the products</w:t>
+              <w:t>It will redirect you to another page showcasing a small description of the series and displaying all the products</w:t>
             </w:r>
           </w:p>
         </w:tc>
@@ -8755,7 +8740,9 @@
   <w:rsids>
     <w:rsidRoot w:val="001A40EF"/>
     <w:rsid w:val="001A40EF"/>
+    <w:rsid w:val="003702F3"/>
     <w:rsid w:val="004739F7"/>
+    <w:rsid w:val="0079389C"/>
   </w:rsids>
   <m:mathPr>
     <m:mathFont m:val="Cambria Math"/>

</xml_diff>